<commit_message>
Consulta por Codigo na Negociacao
</commit_message>
<xml_diff>
--- a/Documentos/APONTAMENTOS SIM JC 1811.docx
+++ b/Documentos/APONTAMENTOS SIM JC 1811.docx
@@ -114,7 +114,15 @@
           <w:sz w:val="28"/>
           <w:szCs w:val="28"/>
         </w:rPr>
-        <w:t xml:space="preserve"> , tecla *</w:t>
+        <w:t>,</w:t>
+      </w:r>
+      <w:r>
+        <w:rPr>
+          <w:color w:val="FF0000"/>
+          <w:sz w:val="28"/>
+          <w:szCs w:val="28"/>
+        </w:rPr>
+        <w:t xml:space="preserve"> tecla *</w:t>
       </w:r>
     </w:p>
     <w:p>
@@ -154,6 +162,23 @@
     <w:p>
       <w:pPr>
         <w:rPr>
+          <w:color w:val="FF0000"/>
+          <w:sz w:val="28"/>
+          <w:szCs w:val="28"/>
+        </w:rPr>
+      </w:pPr>
+      <w:r>
+        <w:rPr>
+          <w:color w:val="FF0000"/>
+          <w:sz w:val="28"/>
+          <w:szCs w:val="28"/>
+        </w:rPr>
+        <w:t>Ok- Corrigido, mas ver com Fabiano o real problema</w:t>
+      </w:r>
+    </w:p>
+    <w:p>
+      <w:pPr>
+        <w:rPr>
           <w:b/>
           <w:bCs/>
           <w:sz w:val="28"/>
@@ -426,6 +451,277 @@
     </w:p>
     <w:p>
       <w:pPr>
+        <w:pStyle w:val="xmsonormal"/>
+        <w:shd w:val="clear" w:color="auto" w:fill="FFFFFF"/>
+        <w:spacing w:before="0" w:beforeAutospacing="0" w:after="0" w:afterAutospacing="0" w:line="235" w:lineRule="atLeast"/>
+        <w:rPr>
+          <w:rFonts w:ascii="Calibri" w:hAnsi="Calibri" w:cs="Calibri"/>
+          <w:color w:val="000000"/>
+          <w:sz w:val="22"/>
+          <w:szCs w:val="22"/>
+        </w:rPr>
+      </w:pPr>
+      <w:r>
+        <w:rPr>
+          <w:rFonts w:ascii="inherit" w:hAnsi="inherit" w:cs="Calibri"/>
+          <w:b/>
+          <w:bCs/>
+          <w:color w:val="000000"/>
+          <w:sz w:val="28"/>
+          <w:szCs w:val="28"/>
+          <w:bdr w:val="none" w:sz="0" w:space="0" w:color="auto" w:frame="1"/>
+        </w:rPr>
+        <w:t>NEGOCIAÇÃO </w:t>
+      </w:r>
+    </w:p>
+    <w:p>
+      <w:pPr>
+        <w:pStyle w:val="xmsonormal"/>
+        <w:shd w:val="clear" w:color="auto" w:fill="FFFFFF"/>
+        <w:spacing w:before="0" w:beforeAutospacing="0" w:after="0" w:afterAutospacing="0" w:line="235" w:lineRule="atLeast"/>
+        <w:rPr>
+          <w:rFonts w:ascii="Calibri" w:hAnsi="Calibri" w:cs="Calibri"/>
+          <w:color w:val="000000"/>
+          <w:sz w:val="22"/>
+          <w:szCs w:val="22"/>
+        </w:rPr>
+      </w:pPr>
+      <w:r>
+        <w:rPr>
+          <w:rFonts w:ascii="inherit" w:hAnsi="inherit" w:cs="Calibri"/>
+          <w:color w:val="000000"/>
+          <w:sz w:val="28"/>
+          <w:szCs w:val="28"/>
+          <w:bdr w:val="none" w:sz="0" w:space="0" w:color="auto" w:frame="1"/>
+        </w:rPr>
+        <w:t>Filtro por período não está funcionando corretamente, traz negociações fora do período informado. </w:t>
+      </w:r>
+      <w:r>
+        <w:rPr>
+          <w:rFonts w:ascii="inherit" w:hAnsi="inherit" w:cs="Calibri"/>
+          <w:color w:val="FF0000"/>
+          <w:sz w:val="28"/>
+          <w:szCs w:val="28"/>
+          <w:bdr w:val="none" w:sz="0" w:space="0" w:color="auto" w:frame="1"/>
+        </w:rPr>
+        <w:t>Correção</w:t>
+      </w:r>
+      <w:r>
+        <w:rPr>
+          <w:rFonts w:ascii="inherit" w:hAnsi="inherit" w:cs="Calibri"/>
+          <w:color w:val="000000"/>
+          <w:sz w:val="28"/>
+          <w:szCs w:val="28"/>
+          <w:bdr w:val="none" w:sz="0" w:space="0" w:color="auto" w:frame="1"/>
+        </w:rPr>
+        <w:t> </w:t>
+      </w:r>
+    </w:p>
+    <w:p>
+      <w:pPr>
+        <w:pStyle w:val="xmsonormal"/>
+        <w:shd w:val="clear" w:color="auto" w:fill="FFFFFF"/>
+        <w:spacing w:before="0" w:beforeAutospacing="0" w:after="0" w:afterAutospacing="0" w:line="235" w:lineRule="atLeast"/>
+        <w:rPr>
+          <w:rFonts w:ascii="Calibri" w:hAnsi="Calibri" w:cs="Calibri"/>
+          <w:color w:val="000000"/>
+          <w:sz w:val="22"/>
+          <w:szCs w:val="22"/>
+        </w:rPr>
+      </w:pPr>
+      <w:r>
+        <w:rPr>
+          <w:rFonts w:ascii="inherit" w:hAnsi="inherit" w:cs="Calibri"/>
+          <w:b/>
+          <w:bCs/>
+          <w:color w:val="000000"/>
+          <w:sz w:val="28"/>
+          <w:szCs w:val="28"/>
+          <w:bdr w:val="none" w:sz="0" w:space="0" w:color="auto" w:frame="1"/>
+        </w:rPr>
+        <w:t>INCLUSÃO DE MAPAS </w:t>
+      </w:r>
+    </w:p>
+    <w:p>
+      <w:pPr>
+        <w:pStyle w:val="xmsonormal"/>
+        <w:shd w:val="clear" w:color="auto" w:fill="FFFFFF"/>
+        <w:spacing w:before="0" w:beforeAutospacing="0" w:after="0" w:afterAutospacing="0" w:line="235" w:lineRule="atLeast"/>
+        <w:rPr>
+          <w:rFonts w:ascii="Calibri" w:hAnsi="Calibri" w:cs="Calibri"/>
+          <w:color w:val="000000"/>
+          <w:sz w:val="22"/>
+          <w:szCs w:val="22"/>
+        </w:rPr>
+      </w:pPr>
+      <w:r>
+        <w:rPr>
+          <w:rFonts w:ascii="inherit" w:hAnsi="inherit" w:cs="Calibri"/>
+          <w:color w:val="000000"/>
+          <w:sz w:val="28"/>
+          <w:szCs w:val="28"/>
+          <w:bdr w:val="none" w:sz="0" w:space="0" w:color="auto" w:frame="1"/>
+        </w:rPr>
+        <w:t>Ver a possibilidade de informar valores por programas. - </w:t>
+      </w:r>
+      <w:r>
+        <w:rPr>
+          <w:rFonts w:ascii="inherit" w:hAnsi="inherit" w:cs="Calibri"/>
+          <w:color w:val="FF0000"/>
+          <w:sz w:val="28"/>
+          <w:szCs w:val="28"/>
+          <w:bdr w:val="none" w:sz="0" w:space="0" w:color="auto" w:frame="1"/>
+        </w:rPr>
+        <w:t>Melhoria</w:t>
+      </w:r>
+      <w:r>
+        <w:rPr>
+          <w:rFonts w:ascii="inherit" w:hAnsi="inherit" w:cs="Calibri"/>
+          <w:color w:val="000000"/>
+          <w:sz w:val="28"/>
+          <w:szCs w:val="28"/>
+          <w:bdr w:val="none" w:sz="0" w:space="0" w:color="auto" w:frame="1"/>
+        </w:rPr>
+        <w:t> </w:t>
+      </w:r>
+    </w:p>
+    <w:p>
+      <w:pPr>
+        <w:pStyle w:val="xmsonormal"/>
+        <w:shd w:val="clear" w:color="auto" w:fill="FFFFFF"/>
+        <w:spacing w:before="0" w:beforeAutospacing="0" w:after="0" w:afterAutospacing="0" w:line="235" w:lineRule="atLeast"/>
+        <w:rPr>
+          <w:rFonts w:ascii="Calibri" w:hAnsi="Calibri" w:cs="Calibri"/>
+          <w:color w:val="000000"/>
+          <w:sz w:val="22"/>
+          <w:szCs w:val="22"/>
+        </w:rPr>
+      </w:pPr>
+      <w:r>
+        <w:rPr>
+          <w:rFonts w:ascii="inherit" w:hAnsi="inherit" w:cs="Calibri"/>
+          <w:b/>
+          <w:bCs/>
+          <w:color w:val="000000"/>
+          <w:sz w:val="28"/>
+          <w:szCs w:val="28"/>
+          <w:bdr w:val="none" w:sz="0" w:space="0" w:color="auto" w:frame="1"/>
+        </w:rPr>
+        <w:t>ORDENAÇÃO DO ROTEIRO </w:t>
+      </w:r>
+    </w:p>
+    <w:p>
+      <w:pPr>
+        <w:pStyle w:val="xmsonormal"/>
+        <w:shd w:val="clear" w:color="auto" w:fill="FFFFFF"/>
+        <w:spacing w:before="0" w:beforeAutospacing="0" w:after="0" w:afterAutospacing="0" w:line="235" w:lineRule="atLeast"/>
+        <w:rPr>
+          <w:rFonts w:ascii="Calibri" w:hAnsi="Calibri" w:cs="Calibri"/>
+          <w:color w:val="000000"/>
+          <w:sz w:val="22"/>
+          <w:szCs w:val="22"/>
+        </w:rPr>
+      </w:pPr>
+      <w:r>
+        <w:rPr>
+          <w:rFonts w:ascii="inherit" w:hAnsi="inherit" w:cs="Calibri"/>
+          <w:color w:val="000000"/>
+          <w:sz w:val="28"/>
+          <w:szCs w:val="28"/>
+          <w:bdr w:val="none" w:sz="0" w:space="0" w:color="auto" w:frame="1"/>
+        </w:rPr>
+        <w:t xml:space="preserve">Quando o contrato possui observação para o Roteiro, devia aparecer com tool </w:t>
+      </w:r>
+      <w:proofErr w:type="spellStart"/>
+      <w:r>
+        <w:rPr>
+          <w:rFonts w:ascii="inherit" w:hAnsi="inherit" w:cs="Calibri"/>
+          <w:color w:val="000000"/>
+          <w:sz w:val="28"/>
+          <w:szCs w:val="28"/>
+          <w:bdr w:val="none" w:sz="0" w:space="0" w:color="auto" w:frame="1"/>
+        </w:rPr>
+        <w:t>type</w:t>
+      </w:r>
+      <w:proofErr w:type="spellEnd"/>
+      <w:r>
+        <w:rPr>
+          <w:rFonts w:ascii="inherit" w:hAnsi="inherit" w:cs="Calibri"/>
+          <w:color w:val="000000"/>
+          <w:sz w:val="28"/>
+          <w:szCs w:val="28"/>
+          <w:bdr w:val="none" w:sz="0" w:space="0" w:color="auto" w:frame="1"/>
+        </w:rPr>
+        <w:t xml:space="preserve"> </w:t>
+      </w:r>
+      <w:proofErr w:type="spellStart"/>
+      <w:r>
+        <w:rPr>
+          <w:rFonts w:ascii="inherit" w:hAnsi="inherit" w:cs="Calibri"/>
+          <w:color w:val="000000"/>
+          <w:sz w:val="28"/>
+          <w:szCs w:val="28"/>
+          <w:bdr w:val="none" w:sz="0" w:space="0" w:color="auto" w:frame="1"/>
+        </w:rPr>
+        <w:t>text</w:t>
+      </w:r>
+      <w:proofErr w:type="spellEnd"/>
+      <w:r>
+        <w:rPr>
+          <w:rFonts w:ascii="inherit" w:hAnsi="inherit" w:cs="Calibri"/>
+          <w:color w:val="000000"/>
+          <w:sz w:val="28"/>
+          <w:szCs w:val="28"/>
+          <w:bdr w:val="none" w:sz="0" w:space="0" w:color="auto" w:frame="1"/>
+        </w:rPr>
+        <w:t xml:space="preserve"> ao arrastar o comercial. A observação só aparece se der duplo clique e abrir uma nova janela, dessa forma não facilita o usuário. </w:t>
+      </w:r>
+      <w:r>
+        <w:rPr>
+          <w:rFonts w:ascii="inherit" w:hAnsi="inherit" w:cs="Calibri"/>
+          <w:color w:val="FF0000"/>
+          <w:sz w:val="28"/>
+          <w:szCs w:val="28"/>
+          <w:bdr w:val="none" w:sz="0" w:space="0" w:color="auto" w:frame="1"/>
+        </w:rPr>
+        <w:t>Correção</w:t>
+      </w:r>
+      <w:r>
+        <w:rPr>
+          <w:rFonts w:ascii="inherit" w:hAnsi="inherit" w:cs="Calibri"/>
+          <w:color w:val="000000"/>
+          <w:sz w:val="28"/>
+          <w:szCs w:val="28"/>
+          <w:bdr w:val="none" w:sz="0" w:space="0" w:color="auto" w:frame="1"/>
+        </w:rPr>
+        <w:t> </w:t>
+      </w:r>
+    </w:p>
+    <w:p>
+      <w:pPr>
+        <w:rPr>
+          <w:sz w:val="28"/>
+          <w:szCs w:val="28"/>
+        </w:rPr>
+      </w:pPr>
+      <w:r>
+        <w:rPr>
+          <w:sz w:val="28"/>
+          <w:szCs w:val="28"/>
+        </w:rPr>
+        <w:br w:type="page"/>
+      </w:r>
+    </w:p>
+    <w:p>
+      <w:pPr>
+        <w:rPr>
+          <w:sz w:val="28"/>
+          <w:szCs w:val="28"/>
+        </w:rPr>
+      </w:pPr>
+    </w:p>
+    <w:p>
+      <w:pPr>
         <w:rPr>
           <w:b/>
           <w:bCs/>
@@ -520,7 +816,16 @@
           <w:sz w:val="28"/>
           <w:szCs w:val="28"/>
         </w:rPr>
-        <w:t xml:space="preserve">não tenha que filtrar novamente. Esse filtro somente </w:t>
+        <w:t xml:space="preserve">não tenha que filtrar novamente. Esse </w:t>
+      </w:r>
+      <w:proofErr w:type="gramStart"/>
+      <w:r>
+        <w:rPr>
+          <w:color w:val="FF0000"/>
+          <w:sz w:val="28"/>
+          <w:szCs w:val="28"/>
+        </w:rPr>
+        <w:t xml:space="preserve">filtro somente </w:t>
       </w:r>
       <w:r>
         <w:rPr>
@@ -530,6 +835,7 @@
         </w:rPr>
         <w:t>limpa</w:t>
       </w:r>
+      <w:proofErr w:type="gramEnd"/>
       <w:r>
         <w:rPr>
           <w:color w:val="FF0000"/>
@@ -1007,6 +1313,20 @@
     <w:semiHidden/>
     <w:unhideWhenUsed/>
   </w:style>
+  <w:style w:type="paragraph" w:customStyle="1" w:styleId="xmsonormal">
+    <w:name w:val="x_msonormal"/>
+    <w:basedOn w:val="Normal"/>
+    <w:rsid w:val="00421E23"/>
+    <w:pPr>
+      <w:spacing w:before="100" w:beforeAutospacing="1" w:after="100" w:afterAutospacing="1" w:line="240" w:lineRule="auto"/>
+    </w:pPr>
+    <w:rPr>
+      <w:rFonts w:ascii="Times New Roman" w:eastAsia="Times New Roman" w:hAnsi="Times New Roman" w:cs="Times New Roman"/>
+      <w:sz w:val="24"/>
+      <w:szCs w:val="24"/>
+      <w:lang w:eastAsia="pt-BR"/>
+    </w:rPr>
+  </w:style>
 </w:styles>
 </file>
 

</xml_diff>